<commit_message>
query 5 in manam11
</commit_message>
<xml_diff>
--- a/20277 Database systems/2016c/maman11/Maman 11.docx
+++ b/20277 Database systems/2016c/maman11/Maman 11.docx
@@ -9,41 +9,24 @@
           <w:szCs w:val="48"/>
         </w:rPr>
       </w:pPr>
-      <w:proofErr w:type="spellStart"/>
       <w:r>
         <w:rPr>
           <w:sz w:val="48"/>
           <w:szCs w:val="48"/>
         </w:rPr>
-        <w:t>Maman</w:t>
-      </w:r>
-      <w:proofErr w:type="spellEnd"/>
-      <w:r>
+        <w:t>Maman 11 – 2016c</w:t>
+      </w:r>
+    </w:p>
+    <w:p/>
+    <w:p>
+      <w:pPr>
         <w:rPr>
           <w:sz w:val="48"/>
           <w:szCs w:val="48"/>
         </w:rPr>
-        <w:t xml:space="preserve"> 11 – 2016c</w:t>
-      </w:r>
-    </w:p>
-    <w:p/>
-    <w:p>
-      <w:pPr>
-        <w:rPr>
-          <w:sz w:val="48"/>
-          <w:szCs w:val="48"/>
-        </w:rPr>
-      </w:pPr>
-      <w:r>
-        <w:t xml:space="preserve">This document and the </w:t>
-      </w:r>
-      <w:proofErr w:type="spellStart"/>
-      <w:r>
-        <w:t>sql</w:t>
-      </w:r>
-      <w:proofErr w:type="spellEnd"/>
-      <w:r>
-        <w:t xml:space="preserve"> queries can be found here:</w:t>
+      </w:pPr>
+      <w:r>
+        <w:t>This document and the sql queries can be found here:</w:t>
       </w:r>
     </w:p>
     <w:p>
@@ -112,23 +95,7 @@
         <w:pStyle w:val="NoSpacing"/>
       </w:pPr>
       <w:r>
-        <w:t xml:space="preserve">In </w:t>
-      </w:r>
-      <w:proofErr w:type="spellStart"/>
-      <w:r>
-        <w:t>Postgres</w:t>
-      </w:r>
-      <w:proofErr w:type="spellEnd"/>
-      <w:r>
-        <w:t xml:space="preserve"> there is no use like in </w:t>
-      </w:r>
-      <w:proofErr w:type="spellStart"/>
-      <w:r>
-        <w:t>sql</w:t>
-      </w:r>
-      <w:proofErr w:type="spellEnd"/>
-      <w:r>
-        <w:t xml:space="preserve"> </w:t>
+        <w:t xml:space="preserve">In Postgres there is no use like in sql </w:t>
       </w:r>
       <w:r>
         <w:t>server,</w:t>
@@ -883,15 +850,7 @@
         <w:t>a post that shows</w:t>
       </w:r>
       <w:r>
-        <w:t xml:space="preserve"> how to do composite primary key in </w:t>
-      </w:r>
-      <w:proofErr w:type="spellStart"/>
-      <w:r>
-        <w:t>postgres</w:t>
-      </w:r>
-      <w:proofErr w:type="spellEnd"/>
-      <w:r>
-        <w:t>:</w:t>
+        <w:t xml:space="preserve"> how to do composite primary key in postgres:</w:t>
       </w:r>
     </w:p>
     <w:p>
@@ -917,31 +876,7 @@
         <w:pStyle w:val="NoSpacing"/>
       </w:pPr>
       <w:r>
-        <w:t xml:space="preserve">ALTER TABLE </w:t>
-      </w:r>
-      <w:proofErr w:type="spellStart"/>
-      <w:r>
-        <w:t>Lonfile</w:t>
-      </w:r>
-      <w:proofErr w:type="spellEnd"/>
-      <w:r>
-        <w:t xml:space="preserve"> ADD CONSTRAINT </w:t>
-      </w:r>
-      <w:proofErr w:type="spellStart"/>
-      <w:r>
-        <w:t>Lonfile_fid_lname_unique</w:t>
-      </w:r>
-      <w:proofErr w:type="spellEnd"/>
-      <w:r>
-        <w:t xml:space="preserve"> UNIQUE (fid, </w:t>
-      </w:r>
-      <w:proofErr w:type="spellStart"/>
-      <w:r>
-        <w:t>lname</w:t>
-      </w:r>
-      <w:proofErr w:type="spellEnd"/>
-      <w:r>
-        <w:t>)</w:t>
+        <w:t>ALTER TABLE Lonfile ADD CONSTRAINT Lonfile_fid_lname_unique UNIQUE (fid, lname)</w:t>
       </w:r>
     </w:p>
     <w:p>
@@ -1130,15 +1065,7 @@
         <w:pStyle w:val="NoSpacing"/>
       </w:pPr>
       <w:r>
-        <w:t xml:space="preserve">Now we need to create </w:t>
-      </w:r>
-      <w:proofErr w:type="gramStart"/>
-      <w:r>
-        <w:t>a trigger that do</w:t>
-      </w:r>
-      <w:proofErr w:type="gramEnd"/>
-      <w:r>
-        <w:t xml:space="preserve"> two things:</w:t>
+        <w:t>Now we need to create a trigger that do two things:</w:t>
       </w:r>
     </w:p>
     <w:p>
@@ -1162,36 +1089,20 @@
         </w:numPr>
       </w:pPr>
       <w:r>
-        <w:t xml:space="preserve">If a </w:t>
-      </w:r>
-      <w:proofErr w:type="spellStart"/>
-      <w:r>
-        <w:t>lname</w:t>
-      </w:r>
-      <w:proofErr w:type="spellEnd"/>
-      <w:r>
-        <w:t xml:space="preserve"> in Billing row is updated than it check it possible and if so give message</w:t>
-      </w:r>
-    </w:p>
-    <w:p>
-      <w:pPr>
-        <w:pStyle w:val="NoSpacing"/>
-      </w:pPr>
-    </w:p>
-    <w:p>
-      <w:pPr>
-        <w:pStyle w:val="NoSpacing"/>
-      </w:pPr>
-      <w:r>
-        <w:t xml:space="preserve">To start working on this task I need some data in various table which are linked </w:t>
-      </w:r>
-      <w:proofErr w:type="gramStart"/>
-      <w:r>
-        <w:t>( foreign</w:t>
-      </w:r>
-      <w:proofErr w:type="gramEnd"/>
-      <w:r>
-        <w:t xml:space="preserve">) to Billing table </w:t>
+        <w:t>If a lname in Billing row is updated than it check it possible and if so give message</w:t>
+      </w:r>
+    </w:p>
+    <w:p>
+      <w:pPr>
+        <w:pStyle w:val="NoSpacing"/>
+      </w:pPr>
+    </w:p>
+    <w:p>
+      <w:pPr>
+        <w:pStyle w:val="NoSpacing"/>
+      </w:pPr>
+      <w:r>
+        <w:t xml:space="preserve">To start working on this task I need some data in various table which are linked ( foreign) to Billing table </w:t>
       </w:r>
     </w:p>
     <w:p>
@@ -1513,15 +1424,7 @@
         <w:pStyle w:val="NoSpacing"/>
       </w:pPr>
       <w:r>
-        <w:t xml:space="preserve">Checking that this line will </w:t>
-      </w:r>
-      <w:proofErr w:type="gramStart"/>
-      <w:r>
-        <w:t>fail ,</w:t>
-      </w:r>
-      <w:proofErr w:type="gramEnd"/>
-      <w:r>
-        <w:t xml:space="preserve"> because it </w:t>
+        <w:t xml:space="preserve">Checking that this line will fail , because it </w:t>
       </w:r>
       <w:r>
         <w:t>violates</w:t>
@@ -1572,59 +1475,36 @@
         <w:pStyle w:val="NoSpacing"/>
       </w:pPr>
       <w:r>
-        <w:t xml:space="preserve">We can check that data does </w:t>
-      </w:r>
-      <w:proofErr w:type="gramStart"/>
-      <w:r>
-        <w:t>exist  before</w:t>
-      </w:r>
-      <w:proofErr w:type="gramEnd"/>
-      <w:r>
-        <w:t xml:space="preserve"> we continue:</w:t>
-      </w:r>
-    </w:p>
-    <w:p>
-      <w:pPr>
-        <w:pStyle w:val="NoSpacing"/>
-      </w:pPr>
-    </w:p>
-    <w:p>
-      <w:pPr>
-        <w:pStyle w:val="NoSpacing"/>
-      </w:pPr>
-      <w:proofErr w:type="gramStart"/>
-      <w:r>
-        <w:t>select</w:t>
-      </w:r>
-      <w:proofErr w:type="gramEnd"/>
-      <w:r>
-        <w:t xml:space="preserve"> * from File</w:t>
-      </w:r>
-    </w:p>
-    <w:p>
-      <w:pPr>
-        <w:pStyle w:val="NoSpacing"/>
-      </w:pPr>
-      <w:proofErr w:type="gramStart"/>
-      <w:r>
-        <w:t>select</w:t>
-      </w:r>
-      <w:proofErr w:type="gramEnd"/>
-      <w:r>
-        <w:t xml:space="preserve"> * from Client</w:t>
-      </w:r>
-    </w:p>
-    <w:p>
-      <w:pPr>
-        <w:pStyle w:val="NoSpacing"/>
-      </w:pPr>
-      <w:proofErr w:type="gramStart"/>
-      <w:r>
-        <w:t>select</w:t>
-      </w:r>
-      <w:proofErr w:type="gramEnd"/>
-      <w:r>
-        <w:t xml:space="preserve"> * from Lawyer</w:t>
+        <w:t>We can check that data does exist  before we continue:</w:t>
+      </w:r>
+    </w:p>
+    <w:p>
+      <w:pPr>
+        <w:pStyle w:val="NoSpacing"/>
+      </w:pPr>
+    </w:p>
+    <w:p>
+      <w:pPr>
+        <w:pStyle w:val="NoSpacing"/>
+      </w:pPr>
+      <w:r>
+        <w:t>select * from File</w:t>
+      </w:r>
+    </w:p>
+    <w:p>
+      <w:pPr>
+        <w:pStyle w:val="NoSpacing"/>
+      </w:pPr>
+      <w:r>
+        <w:t>select * from Client</w:t>
+      </w:r>
+    </w:p>
+    <w:p>
+      <w:pPr>
+        <w:pStyle w:val="NoSpacing"/>
+      </w:pPr>
+      <w:r>
+        <w:t>select * from Lawyer</w:t>
       </w:r>
     </w:p>
     <w:p>
@@ -1801,96 +1681,46 @@
         <w:pStyle w:val="NoSpacing"/>
       </w:pPr>
       <w:r>
-        <w:t xml:space="preserve">Trigger in </w:t>
-      </w:r>
-      <w:proofErr w:type="spellStart"/>
-      <w:r>
-        <w:t>postgres</w:t>
-      </w:r>
-      <w:proofErr w:type="spellEnd"/>
-      <w:r>
-        <w:t xml:space="preserve"> declare operation that execute in a function </w:t>
-      </w:r>
-    </w:p>
-    <w:p>
-      <w:pPr>
-        <w:pStyle w:val="NoSpacing"/>
-      </w:pPr>
-      <w:proofErr w:type="gramStart"/>
-      <w:r>
-        <w:t>Before ,</w:t>
-      </w:r>
-      <w:proofErr w:type="gramEnd"/>
-      <w:r>
-        <w:t xml:space="preserve"> after or instead of</w:t>
-      </w:r>
-    </w:p>
-    <w:p>
-      <w:pPr>
-        <w:pStyle w:val="NoSpacing"/>
-      </w:pPr>
-    </w:p>
-    <w:p>
-      <w:pPr>
-        <w:pStyle w:val="NoSpacing"/>
-      </w:pPr>
-    </w:p>
-    <w:p>
-      <w:pPr>
-        <w:pStyle w:val="NoSpacing"/>
-      </w:pPr>
-      <w:proofErr w:type="gramStart"/>
-      <w:r>
-        <w:t>First ,</w:t>
-      </w:r>
-      <w:proofErr w:type="gramEnd"/>
-      <w:r>
-        <w:t xml:space="preserve"> we create a function  </w:t>
-      </w:r>
-      <w:proofErr w:type="spellStart"/>
-      <w:r>
-        <w:t>new_billing</w:t>
-      </w:r>
-      <w:proofErr w:type="spellEnd"/>
-      <w:r>
-        <w:t xml:space="preserve">, that once it called it just raise a message to </w:t>
-      </w:r>
-      <w:proofErr w:type="spellStart"/>
-      <w:r>
-        <w:t>sql</w:t>
-      </w:r>
-      <w:proofErr w:type="spellEnd"/>
-      <w:r>
-        <w:t xml:space="preserve"> console:</w:t>
-      </w:r>
-    </w:p>
-    <w:p>
-      <w:pPr>
-        <w:pStyle w:val="NoSpacing"/>
-      </w:pPr>
-    </w:p>
-    <w:p>
-      <w:pPr>
-        <w:pStyle w:val="NoSpacing"/>
-      </w:pPr>
-      <w:r>
-        <w:t xml:space="preserve">CREATE OR REPLACE </w:t>
-      </w:r>
-      <w:proofErr w:type="gramStart"/>
-      <w:r>
-        <w:t xml:space="preserve">FUNCTION  </w:t>
-      </w:r>
-      <w:proofErr w:type="spellStart"/>
-      <w:r>
-        <w:t>new</w:t>
-      </w:r>
-      <w:proofErr w:type="gramEnd"/>
-      <w:r>
-        <w:t>_billing</w:t>
-      </w:r>
-      <w:proofErr w:type="spellEnd"/>
-      <w:r>
-        <w:t>()  RETURNS TRIGGER AS $$</w:t>
+        <w:t xml:space="preserve">Trigger in postgres declare operation that execute in a function </w:t>
+      </w:r>
+    </w:p>
+    <w:p>
+      <w:pPr>
+        <w:pStyle w:val="NoSpacing"/>
+      </w:pPr>
+      <w:r>
+        <w:t>Before , after or instead of</w:t>
+      </w:r>
+    </w:p>
+    <w:p>
+      <w:pPr>
+        <w:pStyle w:val="NoSpacing"/>
+      </w:pPr>
+    </w:p>
+    <w:p>
+      <w:pPr>
+        <w:pStyle w:val="NoSpacing"/>
+      </w:pPr>
+    </w:p>
+    <w:p>
+      <w:pPr>
+        <w:pStyle w:val="NoSpacing"/>
+      </w:pPr>
+      <w:r>
+        <w:t>First , we create a function  new_billing, that once it called it just raise a message to sql console:</w:t>
+      </w:r>
+    </w:p>
+    <w:p>
+      <w:pPr>
+        <w:pStyle w:val="NoSpacing"/>
+      </w:pPr>
+    </w:p>
+    <w:p>
+      <w:pPr>
+        <w:pStyle w:val="NoSpacing"/>
+      </w:pPr>
+      <w:r>
+        <w:t>CREATE OR REPLACE FUNCTION  new_billing()  RETURNS TRIGGER AS $$</w:t>
       </w:r>
     </w:p>
     <w:p>
@@ -1906,31 +1736,15 @@
         <w:pStyle w:val="NoSpacing"/>
       </w:pPr>
       <w:r>
-        <w:t xml:space="preserve">                  RAISE NOTICE </w:t>
-      </w:r>
-      <w:proofErr w:type="gramStart"/>
-      <w:r>
-        <w:t>'Billing  has</w:t>
-      </w:r>
-      <w:proofErr w:type="gramEnd"/>
-      <w:r>
-        <w:t xml:space="preserve"> a new row';</w:t>
-      </w:r>
-    </w:p>
-    <w:p>
-      <w:pPr>
-        <w:pStyle w:val="NoSpacing"/>
-      </w:pPr>
-      <w:r>
-        <w:t xml:space="preserve">                  </w:t>
-      </w:r>
-      <w:proofErr w:type="gramStart"/>
-      <w:r>
-        <w:t>return</w:t>
-      </w:r>
-      <w:proofErr w:type="gramEnd"/>
-      <w:r>
-        <w:t xml:space="preserve"> null;</w:t>
+        <w:t xml:space="preserve">                  RAISE NOTICE 'Billing  has a new row';</w:t>
+      </w:r>
+    </w:p>
+    <w:p>
+      <w:pPr>
+        <w:pStyle w:val="NoSpacing"/>
+      </w:pPr>
+      <w:r>
+        <w:t xml:space="preserve">                  return null;</w:t>
       </w:r>
     </w:p>
     <w:p>
@@ -1946,60 +1760,39 @@
         <w:pStyle w:val="NoSpacing"/>
       </w:pPr>
       <w:r>
-        <w:t xml:space="preserve">$$ LANGUAGE </w:t>
-      </w:r>
-      <w:proofErr w:type="spellStart"/>
-      <w:r>
-        <w:t>plpgsql</w:t>
-      </w:r>
-      <w:proofErr w:type="spellEnd"/>
-      <w:r>
-        <w:t>;</w:t>
-      </w:r>
-    </w:p>
-    <w:p>
-      <w:pPr>
-        <w:pStyle w:val="NoSpacing"/>
-      </w:pPr>
-    </w:p>
-    <w:p>
-      <w:pPr>
-        <w:pStyle w:val="NoSpacing"/>
-      </w:pPr>
-    </w:p>
-    <w:p>
-      <w:pPr>
-        <w:pStyle w:val="NoSpacing"/>
-      </w:pPr>
-      <w:r>
-        <w:t xml:space="preserve">Then we create trigger also called </w:t>
-      </w:r>
-      <w:proofErr w:type="spellStart"/>
-      <w:r>
-        <w:t>new_billing</w:t>
-      </w:r>
-      <w:proofErr w:type="spellEnd"/>
-      <w:r>
-        <w:t>, that check that after a billing row is inserted , for each row it show the function message</w:t>
-      </w:r>
-    </w:p>
-    <w:p>
-      <w:pPr>
-        <w:pStyle w:val="NoSpacing"/>
-      </w:pPr>
-    </w:p>
-    <w:p>
-      <w:pPr>
-        <w:pStyle w:val="NoSpacing"/>
-      </w:pPr>
-      <w:r>
-        <w:t xml:space="preserve">CREATE TRIGGER </w:t>
-      </w:r>
-      <w:proofErr w:type="spellStart"/>
-      <w:r>
-        <w:t>new_billing</w:t>
-      </w:r>
-      <w:proofErr w:type="spellEnd"/>
+        <w:t>$$ LANGUAGE plpgsql;</w:t>
+      </w:r>
+    </w:p>
+    <w:p>
+      <w:pPr>
+        <w:pStyle w:val="NoSpacing"/>
+      </w:pPr>
+    </w:p>
+    <w:p>
+      <w:pPr>
+        <w:pStyle w:val="NoSpacing"/>
+      </w:pPr>
+    </w:p>
+    <w:p>
+      <w:pPr>
+        <w:pStyle w:val="NoSpacing"/>
+      </w:pPr>
+      <w:r>
+        <w:t>Then we create trigger also called new_billing, that check that after a billing row is inserted , for each row it show the function message</w:t>
+      </w:r>
+    </w:p>
+    <w:p>
+      <w:pPr>
+        <w:pStyle w:val="NoSpacing"/>
+      </w:pPr>
+    </w:p>
+    <w:p>
+      <w:pPr>
+        <w:pStyle w:val="NoSpacing"/>
+      </w:pPr>
+      <w:r>
+        <w:t>CREATE TRIGGER new_billing</w:t>
+      </w:r>
     </w:p>
     <w:p>
       <w:pPr>
@@ -2022,59 +1815,35 @@
         <w:pStyle w:val="NoSpacing"/>
       </w:pPr>
       <w:r>
-        <w:t xml:space="preserve">    EXECUTE PROCEDURE </w:t>
-      </w:r>
-      <w:proofErr w:type="spellStart"/>
-      <w:r>
-        <w:t>new_</w:t>
-      </w:r>
-      <w:proofErr w:type="gramStart"/>
-      <w:r>
-        <w:t>billing</w:t>
-      </w:r>
-      <w:proofErr w:type="spellEnd"/>
-      <w:r>
-        <w:t>(</w:t>
-      </w:r>
-      <w:proofErr w:type="gramEnd"/>
-      <w:r>
-        <w:t>);</w:t>
-      </w:r>
-    </w:p>
-    <w:p>
-      <w:pPr>
-        <w:pStyle w:val="NoSpacing"/>
-      </w:pPr>
-    </w:p>
-    <w:p>
-      <w:pPr>
-        <w:pStyle w:val="NoSpacing"/>
-      </w:pPr>
-    </w:p>
-    <w:p>
-      <w:pPr>
-        <w:pStyle w:val="NoSpacing"/>
-      </w:pPr>
-    </w:p>
-    <w:p>
-      <w:pPr>
-        <w:pStyle w:val="NoSpacing"/>
-      </w:pPr>
-    </w:p>
-    <w:p>
-      <w:pPr>
-        <w:pStyle w:val="NoSpacing"/>
-      </w:pPr>
-      <w:r>
-        <w:t xml:space="preserve">INSERT INTO Billing </w:t>
-      </w:r>
-      <w:proofErr w:type="gramStart"/>
-      <w:r>
-        <w:t>VALUES(</w:t>
-      </w:r>
-      <w:proofErr w:type="gramEnd"/>
-      <w:r>
-        <w:t xml:space="preserve">110323, '6-25-2016', 'Eli', 2, 'initial papers and arranging data');  </w:t>
+        <w:t xml:space="preserve">    EXECUTE PROCEDURE new_billing();</w:t>
+      </w:r>
+    </w:p>
+    <w:p>
+      <w:pPr>
+        <w:pStyle w:val="NoSpacing"/>
+      </w:pPr>
+    </w:p>
+    <w:p>
+      <w:pPr>
+        <w:pStyle w:val="NoSpacing"/>
+      </w:pPr>
+    </w:p>
+    <w:p>
+      <w:pPr>
+        <w:pStyle w:val="NoSpacing"/>
+      </w:pPr>
+    </w:p>
+    <w:p>
+      <w:pPr>
+        <w:pStyle w:val="NoSpacing"/>
+      </w:pPr>
+    </w:p>
+    <w:p>
+      <w:pPr>
+        <w:pStyle w:val="NoSpacing"/>
+      </w:pPr>
+      <w:r>
+        <w:t xml:space="preserve">INSERT INTO Billing VALUES(110323, '6-25-2016', 'Eli', 2, 'initial papers and arranging data');  </w:t>
       </w:r>
     </w:p>
     <w:p>
@@ -2100,63 +1869,31 @@
         <w:pStyle w:val="NoSpacing"/>
       </w:pPr>
       <w:r>
-        <w:t xml:space="preserve">INSERT INTO Billing </w:t>
-      </w:r>
-      <w:proofErr w:type="gramStart"/>
-      <w:r>
-        <w:t>VALUES(</w:t>
-      </w:r>
-      <w:proofErr w:type="gramEnd"/>
-      <w:r>
-        <w:t xml:space="preserve">110323, '6-25-2016', 'Eli', 2, 'initial papers and arranging data');  </w:t>
-      </w:r>
-    </w:p>
-    <w:p>
-      <w:pPr>
-        <w:pStyle w:val="NoSpacing"/>
-      </w:pPr>
-      <w:r>
-        <w:t xml:space="preserve">INSERT INTO Billing </w:t>
-      </w:r>
-      <w:proofErr w:type="gramStart"/>
-      <w:r>
-        <w:t>VALUES(</w:t>
-      </w:r>
-      <w:proofErr w:type="gramEnd"/>
-      <w:r>
-        <w:t xml:space="preserve">110323, '6-1-2016', 'Eli', 1, 'initial papers and arranging data');  </w:t>
-      </w:r>
-    </w:p>
-    <w:p>
-      <w:pPr>
-        <w:pStyle w:val="NoSpacing"/>
-      </w:pPr>
-      <w:r>
-        <w:t xml:space="preserve">INSERT INTO Billing </w:t>
-      </w:r>
-      <w:proofErr w:type="gramStart"/>
-      <w:r>
-        <w:t>VALUES(</w:t>
-      </w:r>
-      <w:proofErr w:type="gramEnd"/>
-      <w:r>
-        <w:t xml:space="preserve">110323, '6-2-2016', 'Eli', 1, 'initial papers and arranging data');  </w:t>
-      </w:r>
-    </w:p>
-    <w:p>
-      <w:pPr>
-        <w:pStyle w:val="NoSpacing"/>
-      </w:pPr>
-      <w:r>
-        <w:t xml:space="preserve">INSERT INTO Billing </w:t>
-      </w:r>
-      <w:proofErr w:type="gramStart"/>
-      <w:r>
-        <w:t>VALUES(</w:t>
-      </w:r>
-      <w:proofErr w:type="gramEnd"/>
-      <w:r>
-        <w:t xml:space="preserve">110323, '6-3-2016', 'Eli', 2, 'initial papers and arranging data');  </w:t>
+        <w:t xml:space="preserve">INSERT INTO Billing VALUES(110323, '6-25-2016', 'Eli', 2, 'initial papers and arranging data');  </w:t>
+      </w:r>
+    </w:p>
+    <w:p>
+      <w:pPr>
+        <w:pStyle w:val="NoSpacing"/>
+      </w:pPr>
+      <w:r>
+        <w:t xml:space="preserve">INSERT INTO Billing VALUES(110323, '6-1-2016', 'Eli', 1, 'initial papers and arranging data');  </w:t>
+      </w:r>
+    </w:p>
+    <w:p>
+      <w:pPr>
+        <w:pStyle w:val="NoSpacing"/>
+      </w:pPr>
+      <w:r>
+        <w:t xml:space="preserve">INSERT INTO Billing VALUES(110323, '6-2-2016', 'Eli', 1, 'initial papers and arranging data');  </w:t>
+      </w:r>
+    </w:p>
+    <w:p>
+      <w:pPr>
+        <w:pStyle w:val="NoSpacing"/>
+      </w:pPr>
+      <w:r>
+        <w:t xml:space="preserve">INSERT INTO Billing VALUES(110323, '6-3-2016', 'Eli', 2, 'initial papers and arranging data');  </w:t>
       </w:r>
     </w:p>
     <w:p>
@@ -2370,11 +2107,9 @@
         </w:rPr>
         <w:t xml:space="preserve">    EXECUTE PROCEDURE </w:t>
       </w:r>
-      <w:proofErr w:type="spellStart"/>
       <w:r>
         <w:t>trigf</w:t>
       </w:r>
-      <w:proofErr w:type="spellEnd"/>
       <w:r>
         <w:rPr>
           <w:noProof/>
@@ -2429,23 +2164,10 @@
         <w:rPr>
           <w:noProof/>
         </w:rPr>
-        <w:t xml:space="preserve">CREATE OR REPLACE </w:t>
-      </w:r>
-      <w:proofErr w:type="gramStart"/>
-      <w:r>
-        <w:rPr>
-          <w:noProof/>
-        </w:rPr>
-        <w:t xml:space="preserve">FUNCTION  </w:t>
-      </w:r>
-      <w:proofErr w:type="spellStart"/>
-      <w:r>
-        <w:t>trigf</w:t>
-      </w:r>
-      <w:proofErr w:type="spellEnd"/>
-      <w:proofErr w:type="gramEnd"/>
-      <w:r>
-        <w:t xml:space="preserve">() </w:t>
+        <w:t xml:space="preserve">CREATE OR REPLACE FUNCTION  </w:t>
+      </w:r>
+      <w:r>
+        <w:t xml:space="preserve">trigf() </w:t>
       </w:r>
       <w:r>
         <w:rPr>
@@ -2870,15 +2592,7 @@
         <w:t xml:space="preserve">מדריך למידה </w:t>
       </w:r>
       <w:r>
-        <w:t xml:space="preserve">  in page 118 has an example </w:t>
-      </w:r>
-      <w:proofErr w:type="gramStart"/>
-      <w:r>
-        <w:t>of  before</w:t>
-      </w:r>
-      <w:proofErr w:type="gramEnd"/>
-      <w:r>
-        <w:t xml:space="preserve"> insert and update on.</w:t>
+        <w:t xml:space="preserve">  in page 118 has an example of  before insert and update on.</w:t>
       </w:r>
     </w:p>
     <w:p>
@@ -2890,15 +2604,7 @@
         </w:numPr>
       </w:pPr>
       <w:r>
-        <w:t xml:space="preserve">The idea beyond this exercise is to be able to check if table File or Table </w:t>
-      </w:r>
-      <w:proofErr w:type="spellStart"/>
-      <w:r>
-        <w:t>Lonfile</w:t>
-      </w:r>
-      <w:proofErr w:type="spellEnd"/>
-      <w:r>
-        <w:t xml:space="preserve"> has the lawyer name before we can insert or update the Billing table.</w:t>
+        <w:t>The idea beyond this exercise is to be able to check if table File or Table Lonfile has the lawyer name before we can insert or update the Billing table.</w:t>
       </w:r>
     </w:p>
     <w:p>
@@ -2910,15 +2616,7 @@
         </w:numPr>
       </w:pPr>
       <w:r>
-        <w:t xml:space="preserve">The New is a </w:t>
-      </w:r>
-      <w:proofErr w:type="spellStart"/>
-      <w:r>
-        <w:t>postgres</w:t>
-      </w:r>
-      <w:proofErr w:type="spellEnd"/>
-      <w:r>
-        <w:t xml:space="preserve"> keyword for the new row.</w:t>
+        <w:t>The New is a postgres keyword for the new row.</w:t>
       </w:r>
     </w:p>
     <w:p>
@@ -2944,23 +2642,7 @@
         <w:pStyle w:val="NoSpacing"/>
       </w:pPr>
       <w:r>
-        <w:t xml:space="preserve">Using </w:t>
-      </w:r>
-      <w:proofErr w:type="spellStart"/>
-      <w:r>
-        <w:t>foreach</w:t>
-      </w:r>
-      <w:proofErr w:type="spellEnd"/>
-      <w:r>
-        <w:t xml:space="preserve"> statement </w:t>
-      </w:r>
-      <w:proofErr w:type="gramStart"/>
-      <w:r>
-        <w:t>( like</w:t>
-      </w:r>
-      <w:proofErr w:type="gramEnd"/>
-      <w:r>
-        <w:t xml:space="preserve"> in page 118)  the not in is not working , so I drop this option</w:t>
+        <w:t>Using foreach statement ( like in page 118)  the not in is not working , so I drop this option</w:t>
       </w:r>
     </w:p>
     <w:p>
@@ -2994,29 +2676,8 @@
         <w:pStyle w:val="NoSpacing"/>
       </w:pPr>
       <w:r>
-        <w:t xml:space="preserve">The update is a use </w:t>
-      </w:r>
-      <w:proofErr w:type="gramStart"/>
-      <w:r>
-        <w:t>case .</w:t>
-      </w:r>
-      <w:proofErr w:type="gramEnd"/>
-      <w:r>
-        <w:t xml:space="preserve"> </w:t>
-      </w:r>
-      <w:proofErr w:type="gramStart"/>
-      <w:r>
-        <w:t>to</w:t>
-      </w:r>
-      <w:proofErr w:type="gramEnd"/>
-      <w:r>
-        <w:t xml:space="preserve"> fully test it we need to remove the lawyer from File and , or ,from </w:t>
-      </w:r>
-      <w:proofErr w:type="spellStart"/>
-      <w:r>
-        <w:t>Lonfile</w:t>
-      </w:r>
-      <w:proofErr w:type="spellEnd"/>
+        <w:t>The update is a use case . to fully test it we need to remove the lawyer from File and , or ,from Lonfile</w:t>
+      </w:r>
     </w:p>
     <w:p>
       <w:pPr>
@@ -5364,15 +5025,7 @@
         <w:pStyle w:val="NoSpacing"/>
       </w:pPr>
       <w:r>
-        <w:t xml:space="preserve">We group by fid and </w:t>
-      </w:r>
-      <w:proofErr w:type="spellStart"/>
-      <w:r>
-        <w:t>lname</w:t>
-      </w:r>
-      <w:proofErr w:type="spellEnd"/>
-      <w:r>
-        <w:t xml:space="preserve"> and adding + 1.</w:t>
+        <w:t>We group by fid and lname and adding + 1.</w:t>
       </w:r>
     </w:p>
     <w:p>
@@ -5388,13 +5041,8 @@
       <w:r>
         <w:t xml:space="preserve">ers from the file relation + all the lawyers from the </w:t>
       </w:r>
-      <w:proofErr w:type="spellStart"/>
-      <w:r>
-        <w:t>lonfile</w:t>
-      </w:r>
-      <w:proofErr w:type="spellEnd"/>
-      <w:r>
-        <w:t xml:space="preserve"> relation</w:t>
+      <w:r>
+        <w:t>lonfile relation</w:t>
       </w:r>
     </w:p>
     <w:p>
@@ -5532,15 +5180,7 @@
         <w:pStyle w:val="NoSpacing"/>
       </w:pPr>
       <w:r>
-        <w:t xml:space="preserve">The way I am solving those queries </w:t>
-      </w:r>
-      <w:proofErr w:type="gramStart"/>
-      <w:r>
-        <w:t>is ,</w:t>
-      </w:r>
-      <w:proofErr w:type="gramEnd"/>
-      <w:r>
-        <w:t xml:space="preserve"> first insert data that once the query will run it can be seen , means the query will find the specified injected data directly for this query</w:t>
+        <w:t>The way I am solving those queries is , first insert data that once the query will run it can be seen , means the query will find the specified injected data directly for this query</w:t>
       </w:r>
       <w:r>
         <w:t>.</w:t>
@@ -5586,7 +5226,6 @@
       <w:pPr>
         <w:pStyle w:val="NoSpacing"/>
       </w:pPr>
-      <w:proofErr w:type="gramStart"/>
       <w:r>
         <w:t>Because we need to compare the same attribute</w:t>
       </w:r>
@@ -5596,7 +5235,6 @@
       <w:r>
         <w:t xml:space="preserve"> from the same table.</w:t>
       </w:r>
-      <w:proofErr w:type="gramEnd"/>
     </w:p>
     <w:p>
       <w:pPr>
@@ -5666,39 +5304,7 @@
         <w:pStyle w:val="NoSpacing"/>
       </w:pPr>
       <w:r>
-        <w:t xml:space="preserve">From my initial File </w:t>
-      </w:r>
-      <w:proofErr w:type="gramStart"/>
-      <w:r>
-        <w:t>relation ,</w:t>
-      </w:r>
-      <w:proofErr w:type="gramEnd"/>
-      <w:r>
-        <w:t xml:space="preserve"> I can see that customer </w:t>
-      </w:r>
-      <w:proofErr w:type="spellStart"/>
-      <w:r>
-        <w:t>alphi</w:t>
-      </w:r>
-      <w:proofErr w:type="spellEnd"/>
-      <w:r>
-        <w:t xml:space="preserve"> has two cases( different fid) and two different lawyers ( Eli and </w:t>
-      </w:r>
-      <w:proofErr w:type="spellStart"/>
-      <w:r>
-        <w:t>Shely</w:t>
-      </w:r>
-      <w:proofErr w:type="spellEnd"/>
-      <w:r>
-        <w:t xml:space="preserve"> , </w:t>
-      </w:r>
-      <w:proofErr w:type="spellStart"/>
-      <w:r>
-        <w:t>fis</w:t>
-      </w:r>
-      <w:proofErr w:type="spellEnd"/>
-      <w:r>
-        <w:t xml:space="preserve"> 110323 , 120220)</w:t>
+        <w:t>From my initial File relation , I can see that customer alphi has two cases( different fid) and two different lawyers ( Eli and Shely , fis 110323 , 120220)</w:t>
       </w:r>
     </w:p>
     <w:p>
@@ -5719,36 +5325,15 @@
         <w:pStyle w:val="NoSpacing"/>
       </w:pPr>
       <w:r>
-        <w:t xml:space="preserve">The first </w:t>
-      </w:r>
-      <w:proofErr w:type="gramStart"/>
-      <w:r>
-        <w:t>one ,</w:t>
-      </w:r>
-      <w:proofErr w:type="gramEnd"/>
-      <w:r>
-        <w:t xml:space="preserve"> compare from the file relation and the second one</w:t>
-      </w:r>
-    </w:p>
-    <w:p>
-      <w:pPr>
-        <w:pStyle w:val="NoSpacing"/>
-      </w:pPr>
-      <w:r>
-        <w:t xml:space="preserve">Takes this sub query result and cross join it again to put the </w:t>
-      </w:r>
-      <w:proofErr w:type="spellStart"/>
-      <w:proofErr w:type="gramStart"/>
-      <w:r>
-        <w:t>lonfile.lname</w:t>
-      </w:r>
-      <w:proofErr w:type="spellEnd"/>
-      <w:r>
-        <w:t xml:space="preserve">  in</w:t>
-      </w:r>
-      <w:proofErr w:type="gramEnd"/>
-      <w:r>
-        <w:t xml:space="preserve"> the same row</w:t>
+        <w:t>The first one , compare from the file relation and the second one</w:t>
+      </w:r>
+    </w:p>
+    <w:p>
+      <w:pPr>
+        <w:pStyle w:val="NoSpacing"/>
+      </w:pPr>
+      <w:r>
+        <w:t>Takes this sub query result and cross join it again to put the lonfile.lname  in the same row</w:t>
       </w:r>
     </w:p>
     <w:p>
@@ -6031,13 +5616,8 @@
       <w:pPr>
         <w:pStyle w:val="NoSpacing"/>
       </w:pPr>
-      <w:proofErr w:type="spellStart"/>
-      <w:r>
-        <w:t>Lonfile</w:t>
-      </w:r>
-      <w:proofErr w:type="spellEnd"/>
-      <w:r>
-        <w:t xml:space="preserve"> relation</w:t>
+      <w:r>
+        <w:t>Lonfile relation</w:t>
       </w:r>
     </w:p>
     <w:p>
@@ -6084,81 +5664,1042 @@
           </wp:inline>
         </w:drawing>
       </w:r>
+    </w:p>
+    <w:p>
+      <w:pPr>
+        <w:pStyle w:val="NoSpacing"/>
+      </w:pPr>
+    </w:p>
+    <w:p>
+      <w:pPr>
+        <w:pStyle w:val="NoSpacing"/>
+      </w:pPr>
+    </w:p>
+    <w:p>
+      <w:pPr>
+        <w:pStyle w:val="NoSpacing"/>
+      </w:pPr>
+    </w:p>
+    <w:p>
+      <w:pPr>
+        <w:pStyle w:val="NoSpacing"/>
+      </w:pPr>
+      <w:r>
+        <w:t xml:space="preserve">It is possible to do the sub query as CTE to reduce code size. </w:t>
+      </w:r>
+    </w:p>
+    <w:p>
+      <w:pPr>
+        <w:pStyle w:val="NoSpacing"/>
+      </w:pPr>
+    </w:p>
+    <w:p>
+      <w:pPr>
+        <w:pStyle w:val="NoSpacing"/>
+      </w:pPr>
+    </w:p>
+    <w:p>
+      <w:pPr>
+        <w:pStyle w:val="NoSpacing"/>
+      </w:pPr>
+      <w:r>
+        <w:rPr>
+          <w:noProof/>
+        </w:rPr>
+        <w:drawing>
+          <wp:inline distT="0" distB="0" distL="0" distR="0" wp14:anchorId="39CE51B7" wp14:editId="3B21B678">
+            <wp:extent cx="5124450" cy="723900"/>
+            <wp:effectExtent l="0" t="0" r="0" b="0"/>
+            <wp:docPr id="21" name="Picture 21"/>
+            <wp:cNvGraphicFramePr>
+              <a:graphicFrameLocks xmlns:a="http://schemas.openxmlformats.org/drawingml/2006/main" noChangeAspect="1"/>
+            </wp:cNvGraphicFramePr>
+            <a:graphic xmlns:a="http://schemas.openxmlformats.org/drawingml/2006/main">
+              <a:graphicData uri="http://schemas.openxmlformats.org/drawingml/2006/picture">
+                <pic:pic xmlns:pic="http://schemas.openxmlformats.org/drawingml/2006/picture">
+                  <pic:nvPicPr>
+                    <pic:cNvPr id="0" name=""/>
+                    <pic:cNvPicPr/>
+                  </pic:nvPicPr>
+                  <pic:blipFill>
+                    <a:blip r:embed="rId27"/>
+                    <a:stretch>
+                      <a:fillRect/>
+                    </a:stretch>
+                  </pic:blipFill>
+                  <pic:spPr>
+                    <a:xfrm>
+                      <a:off x="0" y="0"/>
+                      <a:ext cx="5124450" cy="723900"/>
+                    </a:xfrm>
+                    <a:prstGeom prst="rect">
+                      <a:avLst/>
+                    </a:prstGeom>
+                  </pic:spPr>
+                </pic:pic>
+              </a:graphicData>
+            </a:graphic>
+          </wp:inline>
+        </w:drawing>
+      </w:r>
+    </w:p>
+    <w:p>
+      <w:pPr>
+        <w:pStyle w:val="NoSpacing"/>
+      </w:pPr>
+    </w:p>
+    <w:p>
+      <w:pPr>
+        <w:pStyle w:val="NoSpacing"/>
+      </w:pPr>
+      <w:r>
+        <w:t>My initial File table is:</w:t>
+      </w:r>
+    </w:p>
+    <w:p>
+      <w:pPr>
+        <w:pStyle w:val="NoSpacing"/>
+      </w:pPr>
+    </w:p>
+    <w:p>
+      <w:pPr>
+        <w:pStyle w:val="NoSpacing"/>
+      </w:pPr>
+      <w:r>
+        <w:rPr>
+          <w:noProof/>
+        </w:rPr>
+        <w:lastRenderedPageBreak/>
+        <w:drawing>
+          <wp:inline distT="0" distB="0" distL="0" distR="0" wp14:anchorId="0418F3FC" wp14:editId="6B91AC43">
+            <wp:extent cx="5943600" cy="1644015"/>
+            <wp:effectExtent l="0" t="0" r="0" b="0"/>
+            <wp:docPr id="22" name="Picture 22"/>
+            <wp:cNvGraphicFramePr>
+              <a:graphicFrameLocks xmlns:a="http://schemas.openxmlformats.org/drawingml/2006/main" noChangeAspect="1"/>
+            </wp:cNvGraphicFramePr>
+            <a:graphic xmlns:a="http://schemas.openxmlformats.org/drawingml/2006/main">
+              <a:graphicData uri="http://schemas.openxmlformats.org/drawingml/2006/picture">
+                <pic:pic xmlns:pic="http://schemas.openxmlformats.org/drawingml/2006/picture">
+                  <pic:nvPicPr>
+                    <pic:cNvPr id="0" name=""/>
+                    <pic:cNvPicPr/>
+                  </pic:nvPicPr>
+                  <pic:blipFill>
+                    <a:blip r:embed="rId28"/>
+                    <a:stretch>
+                      <a:fillRect/>
+                    </a:stretch>
+                  </pic:blipFill>
+                  <pic:spPr>
+                    <a:xfrm>
+                      <a:off x="0" y="0"/>
+                      <a:ext cx="5943600" cy="1644015"/>
+                    </a:xfrm>
+                    <a:prstGeom prst="rect">
+                      <a:avLst/>
+                    </a:prstGeom>
+                  </pic:spPr>
+                </pic:pic>
+              </a:graphicData>
+            </a:graphic>
+          </wp:inline>
+        </w:drawing>
+      </w:r>
+    </w:p>
+    <w:p>
+      <w:pPr>
+        <w:pStyle w:val="NoSpacing"/>
+      </w:pPr>
+      <w:r>
+        <w:t>So I need to close some cases</w:t>
+      </w:r>
+    </w:p>
+    <w:p>
+      <w:pPr>
+        <w:pStyle w:val="NoSpacing"/>
+      </w:pPr>
+    </w:p>
+    <w:p>
+      <w:pPr>
+        <w:pStyle w:val="NoSpacing"/>
+      </w:pPr>
+      <w:r>
+        <w:t>I close the file status as for today:</w:t>
+      </w:r>
+    </w:p>
+    <w:p>
+      <w:pPr>
+        <w:pStyle w:val="NoSpacing"/>
+      </w:pPr>
+    </w:p>
+    <w:p>
+      <w:pPr>
+        <w:pStyle w:val="NoSpacing"/>
+      </w:pPr>
+      <w:r>
+        <w:t>UPDATE file</w:t>
+      </w:r>
+    </w:p>
+    <w:p>
+      <w:pPr>
+        <w:pStyle w:val="NoSpacing"/>
+      </w:pPr>
+      <w:r>
+        <w:t xml:space="preserve">   SET status='6-28-2016'</w:t>
+      </w:r>
+    </w:p>
+    <w:p>
+      <w:pPr>
+        <w:pStyle w:val="NoSpacing"/>
+      </w:pPr>
+      <w:r>
+        <w:t xml:space="preserve"> WHERE fid = 110323</w:t>
+      </w:r>
+    </w:p>
+    <w:p>
+      <w:pPr>
+        <w:pStyle w:val="NoSpacing"/>
+      </w:pPr>
+    </w:p>
+    <w:p>
+      <w:pPr>
+        <w:pStyle w:val="NoSpacing"/>
+      </w:pPr>
+      <w:r>
+        <w:t>This query ask to see a month payments in the Billing relation according to the status in the File relation</w:t>
+      </w:r>
+    </w:p>
+    <w:p>
+      <w:pPr>
+        <w:pStyle w:val="NoSpacing"/>
+      </w:pPr>
+    </w:p>
+    <w:p>
+      <w:pPr>
+        <w:pStyle w:val="NoSpacing"/>
+      </w:pPr>
+      <w:r>
+        <w:t>At the end we need to find who earn the maximum.</w:t>
+      </w:r>
+    </w:p>
+    <w:p>
+      <w:pPr>
+        <w:pStyle w:val="NoSpacing"/>
+      </w:pPr>
+      <w:r>
+        <w:t>I start first to left join from File and Billing on this month backwards.</w:t>
+      </w:r>
+    </w:p>
+    <w:p>
+      <w:pPr>
+        <w:pStyle w:val="NoSpacing"/>
+      </w:pPr>
+    </w:p>
+    <w:p>
+      <w:pPr>
+        <w:pStyle w:val="NoSpacing"/>
+        <w:rPr>
+          <w:noProof/>
+        </w:rPr>
+      </w:pPr>
+      <w:r>
+        <w:rPr>
+          <w:noProof/>
+        </w:rPr>
+        <w:t xml:space="preserve">select file.fname, file.lname, billing.hours * lawyer.hbilling  as salary from File </w:t>
+      </w:r>
+    </w:p>
+    <w:p>
+      <w:pPr>
+        <w:pStyle w:val="NoSpacing"/>
+        <w:rPr>
+          <w:noProof/>
+        </w:rPr>
+      </w:pPr>
+      <w:r>
+        <w:rPr>
+          <w:noProof/>
+        </w:rPr>
+        <w:t xml:space="preserve">inner join Billing </w:t>
+      </w:r>
+    </w:p>
+    <w:p>
+      <w:pPr>
+        <w:pStyle w:val="NoSpacing"/>
+        <w:rPr>
+          <w:noProof/>
+        </w:rPr>
+      </w:pPr>
+      <w:r>
+        <w:rPr>
+          <w:noProof/>
+        </w:rPr>
+        <w:t>on file.fid = billing.fid</w:t>
+      </w:r>
+    </w:p>
+    <w:p>
+      <w:pPr>
+        <w:pStyle w:val="NoSpacing"/>
+        <w:rPr>
+          <w:noProof/>
+        </w:rPr>
+      </w:pPr>
+      <w:r>
+        <w:rPr>
+          <w:noProof/>
+        </w:rPr>
+        <w:t xml:space="preserve">inner join lawyer </w:t>
+      </w:r>
+    </w:p>
+    <w:p>
+      <w:pPr>
+        <w:pStyle w:val="NoSpacing"/>
+        <w:rPr>
+          <w:noProof/>
+        </w:rPr>
+      </w:pPr>
+      <w:r>
+        <w:rPr>
+          <w:noProof/>
+        </w:rPr>
+        <w:t>on lawyer.lname = billing.lname</w:t>
+      </w:r>
+    </w:p>
+    <w:p>
+      <w:pPr>
+        <w:pStyle w:val="NoSpacing"/>
+        <w:rPr>
+          <w:noProof/>
+        </w:rPr>
+      </w:pPr>
+      <w:r>
+        <w:rPr>
+          <w:noProof/>
+        </w:rPr>
+        <w:t>where Extract(month from file.status) = Extract(month from Billing.bdate)</w:t>
+      </w:r>
+    </w:p>
+    <w:p>
+      <w:pPr>
+        <w:pStyle w:val="NoSpacing"/>
+        <w:rPr>
+          <w:noProof/>
+        </w:rPr>
+      </w:pPr>
+      <w:r>
+        <w:rPr>
+          <w:noProof/>
+        </w:rPr>
+        <w:t>order  by salary desc</w:t>
+      </w:r>
+    </w:p>
+    <w:p>
+      <w:pPr>
+        <w:pStyle w:val="NoSpacing"/>
+        <w:rPr>
+          <w:noProof/>
+        </w:rPr>
+      </w:pPr>
+      <w:r>
+        <w:rPr>
+          <w:noProof/>
+        </w:rPr>
+        <w:t>limit 1</w:t>
+      </w:r>
+    </w:p>
+    <w:p>
+      <w:pPr>
+        <w:pStyle w:val="NoSpacing"/>
+      </w:pPr>
+    </w:p>
+    <w:p>
+      <w:pPr>
+        <w:pStyle w:val="NoSpacing"/>
+      </w:pPr>
+    </w:p>
+    <w:p>
+      <w:pPr>
+        <w:pStyle w:val="NoSpacing"/>
+      </w:pPr>
+    </w:p>
+    <w:p>
+      <w:pPr>
+        <w:pStyle w:val="NoSpacing"/>
+      </w:pPr>
+    </w:p>
+    <w:p>
+      <w:pPr>
+        <w:pStyle w:val="NoSpacing"/>
+      </w:pPr>
+    </w:p>
+    <w:p>
+      <w:pPr>
+        <w:pStyle w:val="NoSpacing"/>
+      </w:pPr>
+    </w:p>
+    <w:p>
+      <w:pPr>
+        <w:pStyle w:val="NoSpacing"/>
+      </w:pPr>
+      <w:r>
+        <w:rPr>
+          <w:noProof/>
+        </w:rPr>
+        <w:drawing>
+          <wp:inline distT="0" distB="0" distL="0" distR="0" wp14:anchorId="4028582E" wp14:editId="2FA5B6B7">
+            <wp:extent cx="5048250" cy="809625"/>
+            <wp:effectExtent l="0" t="0" r="0" b="9525"/>
+            <wp:docPr id="11" name="Picture 11"/>
+            <wp:cNvGraphicFramePr>
+              <a:graphicFrameLocks xmlns:a="http://schemas.openxmlformats.org/drawingml/2006/main" noChangeAspect="1"/>
+            </wp:cNvGraphicFramePr>
+            <a:graphic xmlns:a="http://schemas.openxmlformats.org/drawingml/2006/main">
+              <a:graphicData uri="http://schemas.openxmlformats.org/drawingml/2006/picture">
+                <pic:pic xmlns:pic="http://schemas.openxmlformats.org/drawingml/2006/picture">
+                  <pic:nvPicPr>
+                    <pic:cNvPr id="0" name=""/>
+                    <pic:cNvPicPr/>
+                  </pic:nvPicPr>
+                  <pic:blipFill>
+                    <a:blip r:embed="rId29"/>
+                    <a:stretch>
+                      <a:fillRect/>
+                    </a:stretch>
+                  </pic:blipFill>
+                  <pic:spPr>
+                    <a:xfrm>
+                      <a:off x="0" y="0"/>
+                      <a:ext cx="5048250" cy="809625"/>
+                    </a:xfrm>
+                    <a:prstGeom prst="rect">
+                      <a:avLst/>
+                    </a:prstGeom>
+                  </pic:spPr>
+                </pic:pic>
+              </a:graphicData>
+            </a:graphic>
+          </wp:inline>
+        </w:drawing>
+      </w:r>
+    </w:p>
+    <w:p>
+      <w:pPr>
+        <w:pStyle w:val="NoSpacing"/>
+      </w:pPr>
+    </w:p>
+    <w:p>
+      <w:pPr>
+        <w:pStyle w:val="NoSpacing"/>
+      </w:pPr>
+    </w:p>
+    <w:p>
+      <w:pPr>
+        <w:pStyle w:val="NoSpacing"/>
+      </w:pPr>
+      <w:r>
+        <w:t>The lonfile relation is the one that holds the lawyers that are not the main lawyers.</w:t>
+      </w:r>
+    </w:p>
+    <w:p>
+      <w:pPr>
+        <w:pStyle w:val="NoSpacing"/>
+      </w:pPr>
+    </w:p>
+    <w:p>
+      <w:pPr>
+        <w:pStyle w:val="NoSpacing"/>
+      </w:pPr>
+    </w:p>
+    <w:p>
+      <w:pPr>
+        <w:pStyle w:val="NoSpacing"/>
+      </w:pPr>
+    </w:p>
+    <w:p>
+      <w:pPr>
+        <w:pStyle w:val="NoSpacing"/>
+        <w:rPr>
+          <w:noProof/>
+        </w:rPr>
+      </w:pPr>
+      <w:r>
+        <w:rPr>
+          <w:noProof/>
+        </w:rPr>
+        <w:lastRenderedPageBreak/>
+        <w:t>select * from (</w:t>
+      </w:r>
+    </w:p>
+    <w:p>
+      <w:pPr>
+        <w:pStyle w:val="NoSpacing"/>
+        <w:rPr>
+          <w:noProof/>
+        </w:rPr>
+      </w:pPr>
+      <w:r>
+        <w:rPr>
+          <w:noProof/>
+        </w:rPr>
+        <w:t>select lonfile.lname as lname, count(*) as  toplawyer , lawyer.partner, lawyer.sdate  from lonfile</w:t>
+      </w:r>
+    </w:p>
+    <w:p>
+      <w:pPr>
+        <w:pStyle w:val="NoSpacing"/>
+        <w:rPr>
+          <w:noProof/>
+        </w:rPr>
+      </w:pPr>
+      <w:r>
+        <w:rPr>
+          <w:noProof/>
+        </w:rPr>
+        <w:t xml:space="preserve">inner join lawyer </w:t>
+      </w:r>
+    </w:p>
+    <w:p>
+      <w:pPr>
+        <w:pStyle w:val="NoSpacing"/>
+        <w:rPr>
+          <w:noProof/>
+        </w:rPr>
+      </w:pPr>
+      <w:r>
+        <w:rPr>
+          <w:noProof/>
+        </w:rPr>
+        <w:t>on lawyer.lname = lonfile.lname</w:t>
+      </w:r>
+    </w:p>
+    <w:p>
+      <w:pPr>
+        <w:pStyle w:val="NoSpacing"/>
+        <w:rPr>
+          <w:noProof/>
+        </w:rPr>
+      </w:pPr>
+      <w:r>
+        <w:rPr>
+          <w:noProof/>
+        </w:rPr>
+        <w:t>group by lonfile.lname , lawyer.sdate, lawyer.partner) as xxx where  xxx.toplawyer = get_lawyermax()</w:t>
+      </w:r>
+    </w:p>
+    <w:p>
+      <w:pPr>
+        <w:pStyle w:val="NoSpacing"/>
+        <w:rPr>
+          <w:noProof/>
+        </w:rPr>
+      </w:pPr>
+    </w:p>
+    <w:p>
+      <w:pPr>
+        <w:pStyle w:val="NoSpacing"/>
+        <w:rPr>
+          <w:noProof/>
+        </w:rPr>
+      </w:pPr>
+      <w:r>
+        <w:rPr>
+          <w:noProof/>
+        </w:rPr>
+        <w:t xml:space="preserve"> </w:t>
+      </w:r>
+    </w:p>
+    <w:p>
+      <w:pPr>
+        <w:pStyle w:val="NoSpacing"/>
+        <w:rPr>
+          <w:noProof/>
+        </w:rPr>
+      </w:pPr>
+    </w:p>
+    <w:p>
+      <w:pPr>
+        <w:pStyle w:val="NoSpacing"/>
+        <w:rPr>
+          <w:noProof/>
+        </w:rPr>
+      </w:pPr>
+      <w:r>
+        <w:rPr>
+          <w:noProof/>
+        </w:rPr>
+        <w:t xml:space="preserve"> CREATE OR REPLACE FUNCTION get_lawyermax()</w:t>
+      </w:r>
+    </w:p>
+    <w:p>
+      <w:pPr>
+        <w:pStyle w:val="NoSpacing"/>
+        <w:rPr>
+          <w:noProof/>
+        </w:rPr>
+      </w:pPr>
+      <w:r>
+        <w:rPr>
+          <w:noProof/>
+        </w:rPr>
+        <w:t xml:space="preserve">  RETURNS integer AS</w:t>
+      </w:r>
+    </w:p>
+    <w:p>
+      <w:pPr>
+        <w:pStyle w:val="NoSpacing"/>
+        <w:rPr>
+          <w:noProof/>
+        </w:rPr>
+      </w:pPr>
+      <w:r>
+        <w:rPr>
+          <w:noProof/>
+        </w:rPr>
+        <w:t>$func$</w:t>
+      </w:r>
+    </w:p>
+    <w:p>
+      <w:pPr>
+        <w:pStyle w:val="NoSpacing"/>
+        <w:rPr>
+          <w:noProof/>
+        </w:rPr>
+      </w:pPr>
+      <w:r>
+        <w:rPr>
+          <w:noProof/>
+        </w:rPr>
+        <w:t>BEGIN</w:t>
+      </w:r>
+    </w:p>
+    <w:p>
+      <w:pPr>
+        <w:pStyle w:val="NoSpacing"/>
+        <w:rPr>
+          <w:noProof/>
+        </w:rPr>
+      </w:pPr>
+    </w:p>
+    <w:p>
+      <w:pPr>
+        <w:pStyle w:val="NoSpacing"/>
+        <w:rPr>
+          <w:noProof/>
+        </w:rPr>
+      </w:pPr>
+      <w:r>
+        <w:rPr>
+          <w:noProof/>
+        </w:rPr>
+        <w:t>RETURN (select max(a) from (</w:t>
+      </w:r>
+    </w:p>
+    <w:p>
+      <w:pPr>
+        <w:pStyle w:val="NoSpacing"/>
+        <w:rPr>
+          <w:noProof/>
+        </w:rPr>
+      </w:pPr>
+      <w:r>
+        <w:rPr>
+          <w:noProof/>
+        </w:rPr>
+        <w:t>select  count(lname) as a from  lonfile</w:t>
+      </w:r>
+    </w:p>
+    <w:p>
+      <w:pPr>
+        <w:pStyle w:val="NoSpacing"/>
+        <w:rPr>
+          <w:noProof/>
+        </w:rPr>
+      </w:pPr>
+      <w:r>
+        <w:rPr>
+          <w:noProof/>
+        </w:rPr>
+        <w:t>group by lname) as xxx);</w:t>
+      </w:r>
+    </w:p>
+    <w:p>
+      <w:pPr>
+        <w:pStyle w:val="NoSpacing"/>
+        <w:rPr>
+          <w:noProof/>
+        </w:rPr>
+      </w:pPr>
+    </w:p>
+    <w:p>
+      <w:pPr>
+        <w:pStyle w:val="NoSpacing"/>
+        <w:rPr>
+          <w:noProof/>
+        </w:rPr>
+      </w:pPr>
+      <w:r>
+        <w:rPr>
+          <w:noProof/>
+        </w:rPr>
+        <w:t>END</w:t>
+      </w:r>
+    </w:p>
+    <w:p>
+      <w:pPr>
+        <w:pStyle w:val="NoSpacing"/>
+        <w:rPr>
+          <w:noProof/>
+        </w:rPr>
+      </w:pPr>
+      <w:r>
+        <w:rPr>
+          <w:noProof/>
+        </w:rPr>
+        <w:t>$func$ LANGUAGE plpgsql;</w:t>
+      </w:r>
+    </w:p>
+    <w:p>
+      <w:pPr>
+        <w:pStyle w:val="NoSpacing"/>
+      </w:pPr>
+    </w:p>
+    <w:p>
+      <w:pPr>
+        <w:pStyle w:val="NoSpacing"/>
+      </w:pPr>
+    </w:p>
+    <w:p>
+      <w:pPr>
+        <w:pStyle w:val="NoSpacing"/>
+      </w:pPr>
+      <w:r>
+        <w:t>I could not do it without a function.</w:t>
+      </w:r>
+    </w:p>
+    <w:p>
+      <w:pPr>
+        <w:pStyle w:val="NoSpacing"/>
+      </w:pPr>
+      <w:r>
+        <w:t>The function return the rows with maximum appearances in the lonfile relation.</w:t>
+      </w:r>
+    </w:p>
+    <w:p>
+      <w:pPr>
+        <w:pStyle w:val="NoSpacing"/>
+      </w:pPr>
+    </w:p>
+    <w:p>
+      <w:pPr>
+        <w:pStyle w:val="NoSpacing"/>
+      </w:pPr>
+      <w:r>
+        <w:t xml:space="preserve">The first sub query </w:t>
+      </w:r>
+    </w:p>
+    <w:p>
+      <w:pPr>
+        <w:pStyle w:val="NoSpacing"/>
+        <w:rPr>
+          <w:noProof/>
+        </w:rPr>
+      </w:pPr>
+      <w:r>
+        <w:rPr>
+          <w:noProof/>
+        </w:rPr>
+        <w:t>select lonfile.lname as lname, count(*) as  toplawyer , lawyer.partner, lawyer.sdate  from lonfile</w:t>
+      </w:r>
+    </w:p>
+    <w:p>
+      <w:pPr>
+        <w:pStyle w:val="NoSpacing"/>
+        <w:rPr>
+          <w:noProof/>
+        </w:rPr>
+      </w:pPr>
+      <w:r>
+        <w:rPr>
+          <w:noProof/>
+        </w:rPr>
+        <w:t xml:space="preserve">inner join lawyer </w:t>
+      </w:r>
+    </w:p>
+    <w:p>
+      <w:pPr>
+        <w:pStyle w:val="NoSpacing"/>
+        <w:rPr>
+          <w:noProof/>
+        </w:rPr>
+      </w:pPr>
+      <w:r>
+        <w:rPr>
+          <w:noProof/>
+        </w:rPr>
+        <w:t>on lawyer.lname = lonfile.lname</w:t>
+      </w:r>
+    </w:p>
+    <w:p>
+      <w:pPr>
+        <w:pStyle w:val="NoSpacing"/>
+        <w:rPr>
+          <w:noProof/>
+        </w:rPr>
+      </w:pPr>
+      <w:r>
+        <w:rPr>
+          <w:noProof/>
+        </w:rPr>
+        <w:t>group by lonfile.lname , lawyer.sdate, lawyer.partner</w:t>
+      </w:r>
+    </w:p>
+    <w:p>
+      <w:pPr>
+        <w:pStyle w:val="NoSpacing"/>
+        <w:rPr>
+          <w:noProof/>
+        </w:rPr>
+      </w:pPr>
+    </w:p>
+    <w:p>
+      <w:pPr>
+        <w:pStyle w:val="NoSpacing"/>
+      </w:pPr>
+      <w:r>
+        <w:t xml:space="preserve">returns </w:t>
+      </w:r>
+      <w:r>
+        <w:t xml:space="preserve">: </w:t>
+      </w:r>
+    </w:p>
+    <w:p>
+      <w:pPr>
+        <w:pStyle w:val="NoSpacing"/>
+      </w:pPr>
+    </w:p>
+    <w:p>
+      <w:pPr>
+        <w:pStyle w:val="NoSpacing"/>
+      </w:pPr>
+      <w:r>
+        <w:rPr>
+          <w:noProof/>
+        </w:rPr>
+        <w:drawing>
+          <wp:inline distT="0" distB="0" distL="0" distR="0" wp14:anchorId="39724957" wp14:editId="3A5C6BAB">
+            <wp:extent cx="4305300" cy="1362075"/>
+            <wp:effectExtent l="0" t="0" r="0" b="9525"/>
+            <wp:docPr id="23" name="Picture 23"/>
+            <wp:cNvGraphicFramePr>
+              <a:graphicFrameLocks xmlns:a="http://schemas.openxmlformats.org/drawingml/2006/main" noChangeAspect="1"/>
+            </wp:cNvGraphicFramePr>
+            <a:graphic xmlns:a="http://schemas.openxmlformats.org/drawingml/2006/main">
+              <a:graphicData uri="http://schemas.openxmlformats.org/drawingml/2006/picture">
+                <pic:pic xmlns:pic="http://schemas.openxmlformats.org/drawingml/2006/picture">
+                  <pic:nvPicPr>
+                    <pic:cNvPr id="0" name=""/>
+                    <pic:cNvPicPr/>
+                  </pic:nvPicPr>
+                  <pic:blipFill>
+                    <a:blip r:embed="rId30"/>
+                    <a:stretch>
+                      <a:fillRect/>
+                    </a:stretch>
+                  </pic:blipFill>
+                  <pic:spPr>
+                    <a:xfrm>
+                      <a:off x="0" y="0"/>
+                      <a:ext cx="4305300" cy="1362075"/>
+                    </a:xfrm>
+                    <a:prstGeom prst="rect">
+                      <a:avLst/>
+                    </a:prstGeom>
+                  </pic:spPr>
+                </pic:pic>
+              </a:graphicData>
+            </a:graphic>
+          </wp:inline>
+        </w:drawing>
+      </w:r>
+    </w:p>
+    <w:p>
+      <w:pPr>
+        <w:pStyle w:val="NoSpacing"/>
+      </w:pPr>
+    </w:p>
+    <w:p>
+      <w:pPr>
+        <w:pStyle w:val="NoSpacing"/>
+      </w:pPr>
+      <w:r>
+        <w:t>The main problem is to select Danny and Mor , and not just the first row even if its ordered.</w:t>
+      </w:r>
+    </w:p>
+    <w:p>
+      <w:pPr>
+        <w:pStyle w:val="NoSpacing"/>
+      </w:pPr>
+    </w:p>
+    <w:p>
+      <w:pPr>
+        <w:pStyle w:val="NoSpacing"/>
+      </w:pPr>
+      <w:r>
+        <w:t>So to make it select , I need a function that return the max of the count by lname</w:t>
+      </w:r>
+    </w:p>
+    <w:p>
+      <w:pPr>
+        <w:pStyle w:val="NoSpacing"/>
+      </w:pPr>
+      <w:r>
+        <w:t>Which return 2 here.</w:t>
+      </w:r>
+    </w:p>
+    <w:p>
+      <w:pPr>
+        <w:pStyle w:val="NoSpacing"/>
+      </w:pPr>
+    </w:p>
+    <w:p>
+      <w:pPr>
+        <w:pStyle w:val="NoSpacing"/>
+        <w:rPr>
+          <w:noProof/>
+        </w:rPr>
+      </w:pPr>
+      <w:r>
+        <w:t xml:space="preserve">Then the upper query uses that function  </w:t>
+      </w:r>
+      <w:r>
+        <w:rPr>
+          <w:noProof/>
+        </w:rPr>
+        <w:t>xxx.toplawyer = get_lawyermax()</w:t>
+      </w:r>
+    </w:p>
+    <w:p>
+      <w:pPr>
+        <w:pStyle w:val="NoSpacing"/>
+      </w:pPr>
+      <w:r>
+        <w:t xml:space="preserve">To </w:t>
+      </w:r>
+      <w:r>
+        <w:t>retrieve</w:t>
+      </w:r>
+      <w:r>
+        <w:t xml:space="preserve"> the wanted two rows:</w:t>
+      </w:r>
+    </w:p>
+    <w:p>
+      <w:pPr>
+        <w:pStyle w:val="NoSpacing"/>
+      </w:pPr>
+      <w:r>
+        <w:rPr>
+          <w:noProof/>
+        </w:rPr>
+        <w:lastRenderedPageBreak/>
+        <w:drawing>
+          <wp:inline distT="0" distB="0" distL="0" distR="0" wp14:anchorId="3D32DB9D" wp14:editId="5B95924C">
+            <wp:extent cx="4391025" cy="962025"/>
+            <wp:effectExtent l="0" t="0" r="9525" b="9525"/>
+            <wp:docPr id="24" name="Picture 24"/>
+            <wp:cNvGraphicFramePr>
+              <a:graphicFrameLocks xmlns:a="http://schemas.openxmlformats.org/drawingml/2006/main" noChangeAspect="1"/>
+            </wp:cNvGraphicFramePr>
+            <a:graphic xmlns:a="http://schemas.openxmlformats.org/drawingml/2006/main">
+              <a:graphicData uri="http://schemas.openxmlformats.org/drawingml/2006/picture">
+                <pic:pic xmlns:pic="http://schemas.openxmlformats.org/drawingml/2006/picture">
+                  <pic:nvPicPr>
+                    <pic:cNvPr id="0" name=""/>
+                    <pic:cNvPicPr/>
+                  </pic:nvPicPr>
+                  <pic:blipFill>
+                    <a:blip r:embed="rId31"/>
+                    <a:stretch>
+                      <a:fillRect/>
+                    </a:stretch>
+                  </pic:blipFill>
+                  <pic:spPr>
+                    <a:xfrm>
+                      <a:off x="0" y="0"/>
+                      <a:ext cx="4391025" cy="962025"/>
+                    </a:xfrm>
+                    <a:prstGeom prst="rect">
+                      <a:avLst/>
+                    </a:prstGeom>
+                  </pic:spPr>
+                </pic:pic>
+              </a:graphicData>
+            </a:graphic>
+          </wp:inline>
+        </w:drawing>
+      </w:r>
+    </w:p>
+    <w:p>
+      <w:pPr>
+        <w:pStyle w:val="NoSpacing"/>
+      </w:pPr>
+    </w:p>
+    <w:p>
+      <w:pPr>
+        <w:pStyle w:val="NoSpacing"/>
+      </w:pPr>
+      <w:r>
+        <w:rPr>
+          <w:noProof/>
+        </w:rPr>
+        <w:drawing>
+          <wp:inline distT="0" distB="0" distL="0" distR="0" wp14:anchorId="533F62F7" wp14:editId="28C1927F">
+            <wp:extent cx="5019675" cy="1057275"/>
+            <wp:effectExtent l="0" t="0" r="9525" b="9525"/>
+            <wp:docPr id="25" name="Picture 25"/>
+            <wp:cNvGraphicFramePr>
+              <a:graphicFrameLocks xmlns:a="http://schemas.openxmlformats.org/drawingml/2006/main" noChangeAspect="1"/>
+            </wp:cNvGraphicFramePr>
+            <a:graphic xmlns:a="http://schemas.openxmlformats.org/drawingml/2006/main">
+              <a:graphicData uri="http://schemas.openxmlformats.org/drawingml/2006/picture">
+                <pic:pic xmlns:pic="http://schemas.openxmlformats.org/drawingml/2006/picture">
+                  <pic:nvPicPr>
+                    <pic:cNvPr id="0" name=""/>
+                    <pic:cNvPicPr/>
+                  </pic:nvPicPr>
+                  <pic:blipFill>
+                    <a:blip r:embed="rId32"/>
+                    <a:stretch>
+                      <a:fillRect/>
+                    </a:stretch>
+                  </pic:blipFill>
+                  <pic:spPr>
+                    <a:xfrm>
+                      <a:off x="0" y="0"/>
+                      <a:ext cx="5019675" cy="1057275"/>
+                    </a:xfrm>
+                    <a:prstGeom prst="rect">
+                      <a:avLst/>
+                    </a:prstGeom>
+                  </pic:spPr>
+                </pic:pic>
+              </a:graphicData>
+            </a:graphic>
+          </wp:inline>
+        </w:drawing>
+      </w:r>
+    </w:p>
+    <w:p>
+      <w:pPr>
+        <w:pStyle w:val="NoSpacing"/>
+      </w:pPr>
+    </w:p>
+    <w:p>
+      <w:pPr>
+        <w:pStyle w:val="NoSpacing"/>
+      </w:pPr>
       <w:bookmarkStart w:id="0" w:name="_GoBack"/>
       <w:bookmarkEnd w:id="0"/>
-    </w:p>
-    <w:p>
-      <w:pPr>
-        <w:pStyle w:val="NoSpacing"/>
-      </w:pPr>
-    </w:p>
-    <w:p>
-      <w:pPr>
-        <w:pStyle w:val="NoSpacing"/>
-      </w:pPr>
-    </w:p>
-    <w:p>
-      <w:pPr>
-        <w:pStyle w:val="NoSpacing"/>
-      </w:pPr>
-    </w:p>
-    <w:p>
-      <w:pPr>
-        <w:pStyle w:val="NoSpacing"/>
-      </w:pPr>
-      <w:r>
-        <w:t xml:space="preserve">It is possible to do the sub query as CTE to reduce code size. </w:t>
-      </w:r>
-    </w:p>
-    <w:p>
-      <w:pPr>
-        <w:pStyle w:val="NoSpacing"/>
-      </w:pPr>
-    </w:p>
-    <w:p>
-      <w:pPr>
-        <w:pStyle w:val="NoSpacing"/>
-      </w:pPr>
-    </w:p>
-    <w:p>
-      <w:pPr>
-        <w:pStyle w:val="NoSpacing"/>
-      </w:pPr>
-    </w:p>
-    <w:p>
-      <w:pPr>
-        <w:pStyle w:val="NoSpacing"/>
-      </w:pPr>
-    </w:p>
-    <w:p>
-      <w:pPr>
-        <w:pStyle w:val="NoSpacing"/>
-      </w:pPr>
-    </w:p>
-    <w:p>
-      <w:pPr>
-        <w:pStyle w:val="NoSpacing"/>
-      </w:pPr>
-    </w:p>
-    <w:p>
-      <w:pPr>
-        <w:pStyle w:val="NoSpacing"/>
-      </w:pPr>
-    </w:p>
-    <w:p>
-      <w:pPr>
-        <w:pStyle w:val="NoSpacing"/>
-      </w:pPr>
-    </w:p>
-    <w:p>
-      <w:pPr>
-        <w:pStyle w:val="NoSpacing"/>
-      </w:pPr>
-    </w:p>
-    <w:p>
-      <w:pPr>
-        <w:pStyle w:val="NoSpacing"/>
-      </w:pPr>
     </w:p>
     <w:p>
       <w:pPr>

</xml_diff>